<commit_message>
optional parameter are accepted from config.ini
</commit_message>
<xml_diff>
--- a/LULC.docx
+++ b/LULC.docx
@@ -4,13 +4,14 @@
   <w:body>
     <w:tbl>
       <w:tblPr>
-        <w:tblStyle w:val="a3"/>
+        <w:tblStyle w:val="TableGrid"/>
         <w:tblW w:w="0" w:type="auto"/>
         <w:tblLook w:val="04A0" w:firstRow="1" w:lastRow="0" w:firstColumn="1" w:lastColumn="0" w:noHBand="0" w:noVBand="1"/>
       </w:tblPr>
       <w:tblGrid>
         <w:gridCol w:w="2972"/>
         <w:gridCol w:w="1559"/>
+        <w:gridCol w:w="1559"/>
       </w:tblGrid>
       <w:tr>
         <w:tc>
@@ -54,6 +55,27 @@
             </w:r>
           </w:p>
         </w:tc>
+        <w:tc>
+          <w:tcPr>
+            <w:tcW w:w="1559" w:type="dxa"/>
+          </w:tcPr>
+          <w:p>
+            <w:pPr>
+              <w:rPr>
+                <w:rFonts w:hint="eastAsia"/>
+                <w:sz w:val="28"/>
+                <w:szCs w:val="28"/>
+              </w:rPr>
+            </w:pPr>
+            <w:r>
+              <w:rPr>
+                <w:sz w:val="28"/>
+                <w:szCs w:val="28"/>
+              </w:rPr>
+              <w:t>Param</w:t>
+            </w:r>
+          </w:p>
+        </w:tc>
       </w:tr>
       <w:tr>
         <w:tc>
@@ -112,6 +134,27 @@
             </w:r>
           </w:p>
         </w:tc>
+        <w:tc>
+          <w:tcPr>
+            <w:tcW w:w="1559" w:type="dxa"/>
+          </w:tcPr>
+          <w:p>
+            <w:pPr>
+              <w:rPr>
+                <w:rFonts w:hint="eastAsia"/>
+                <w:sz w:val="28"/>
+                <w:szCs w:val="28"/>
+              </w:rPr>
+            </w:pPr>
+            <w:r>
+              <w:rPr>
+                <w:sz w:val="28"/>
+                <w:szCs w:val="28"/>
+              </w:rPr>
+              <w:t>D6</w:t>
+            </w:r>
+          </w:p>
+        </w:tc>
       </w:tr>
       <w:tr>
         <w:tc>
@@ -163,6 +206,34 @@
             </w:r>
           </w:p>
         </w:tc>
+        <w:tc>
+          <w:tcPr>
+            <w:tcW w:w="1559" w:type="dxa"/>
+          </w:tcPr>
+          <w:p>
+            <w:pPr>
+              <w:rPr>
+                <w:rFonts w:hint="eastAsia"/>
+                <w:sz w:val="28"/>
+                <w:szCs w:val="28"/>
+              </w:rPr>
+            </w:pPr>
+            <w:r>
+              <w:rPr>
+                <w:sz w:val="28"/>
+                <w:szCs w:val="28"/>
+              </w:rPr>
+              <w:t>0.</w:t>
+            </w:r>
+            <w:r>
+              <w:rPr>
+                <w:sz w:val="28"/>
+                <w:szCs w:val="28"/>
+              </w:rPr>
+              <w:t>1</w:t>
+            </w:r>
+          </w:p>
+        </w:tc>
       </w:tr>
       <w:tr>
         <w:tc>
@@ -214,6 +285,27 @@
             </w:r>
           </w:p>
         </w:tc>
+        <w:tc>
+          <w:tcPr>
+            <w:tcW w:w="1559" w:type="dxa"/>
+          </w:tcPr>
+          <w:p>
+            <w:pPr>
+              <w:rPr>
+                <w:rFonts w:hint="eastAsia"/>
+                <w:sz w:val="28"/>
+                <w:szCs w:val="28"/>
+              </w:rPr>
+            </w:pPr>
+            <w:r>
+              <w:rPr>
+                <w:sz w:val="28"/>
+                <w:szCs w:val="28"/>
+              </w:rPr>
+              <w:t>0.1</w:t>
+            </w:r>
+          </w:p>
+        </w:tc>
       </w:tr>
       <w:tr>
         <w:tc>
@@ -265,6 +357,34 @@
             </w:r>
           </w:p>
         </w:tc>
+        <w:tc>
+          <w:tcPr>
+            <w:tcW w:w="1559" w:type="dxa"/>
+          </w:tcPr>
+          <w:p>
+            <w:pPr>
+              <w:rPr>
+                <w:rFonts w:hint="eastAsia"/>
+                <w:sz w:val="28"/>
+                <w:szCs w:val="28"/>
+              </w:rPr>
+            </w:pPr>
+            <w:r>
+              <w:rPr>
+                <w:sz w:val="28"/>
+                <w:szCs w:val="28"/>
+              </w:rPr>
+              <w:t>0.</w:t>
+            </w:r>
+            <w:r>
+              <w:rPr>
+                <w:sz w:val="28"/>
+                <w:szCs w:val="28"/>
+              </w:rPr>
+              <w:t>1</w:t>
+            </w:r>
+          </w:p>
+        </w:tc>
       </w:tr>
       <w:tr>
         <w:tc>
@@ -316,6 +436,34 @@
             </w:r>
           </w:p>
         </w:tc>
+        <w:tc>
+          <w:tcPr>
+            <w:tcW w:w="1559" w:type="dxa"/>
+          </w:tcPr>
+          <w:p>
+            <w:pPr>
+              <w:rPr>
+                <w:sz w:val="28"/>
+                <w:szCs w:val="28"/>
+                <w:lang w:eastAsia="ja-JP"/>
+              </w:rPr>
+            </w:pPr>
+            <w:r>
+              <w:rPr>
+                <w:sz w:val="28"/>
+                <w:szCs w:val="28"/>
+              </w:rPr>
+              <w:t>0.</w:t>
+            </w:r>
+            <w:r>
+              <w:rPr>
+                <w:sz w:val="28"/>
+                <w:szCs w:val="28"/>
+              </w:rPr>
+              <w:t>2</w:t>
+            </w:r>
+          </w:p>
+        </w:tc>
       </w:tr>
       <w:tr>
         <w:tc>
@@ -367,6 +515,34 @@
             </w:r>
           </w:p>
         </w:tc>
+        <w:tc>
+          <w:tcPr>
+            <w:tcW w:w="1559" w:type="dxa"/>
+          </w:tcPr>
+          <w:p>
+            <w:pPr>
+              <w:rPr>
+                <w:rFonts w:hint="eastAsia"/>
+                <w:sz w:val="28"/>
+                <w:szCs w:val="28"/>
+              </w:rPr>
+            </w:pPr>
+            <w:r>
+              <w:rPr>
+                <w:sz w:val="28"/>
+                <w:szCs w:val="28"/>
+              </w:rPr>
+              <w:t>0.</w:t>
+            </w:r>
+            <w:r>
+              <w:rPr>
+                <w:sz w:val="28"/>
+                <w:szCs w:val="28"/>
+              </w:rPr>
+              <w:t>2</w:t>
+            </w:r>
+          </w:p>
+        </w:tc>
       </w:tr>
       <w:tr>
         <w:tc>
@@ -418,6 +594,27 @@
             </w:r>
           </w:p>
         </w:tc>
+        <w:tc>
+          <w:tcPr>
+            <w:tcW w:w="1559" w:type="dxa"/>
+          </w:tcPr>
+          <w:p>
+            <w:pPr>
+              <w:rPr>
+                <w:rFonts w:hint="eastAsia"/>
+                <w:sz w:val="28"/>
+                <w:szCs w:val="28"/>
+              </w:rPr>
+            </w:pPr>
+            <w:r>
+              <w:rPr>
+                <w:sz w:val="28"/>
+                <w:szCs w:val="28"/>
+              </w:rPr>
+              <w:t>No data</w:t>
+            </w:r>
+          </w:p>
+        </w:tc>
       </w:tr>
       <w:tr>
         <w:tc>
@@ -476,8 +673,34 @@
             </w:r>
           </w:p>
         </w:tc>
-        <w:bookmarkStart w:id="0" w:name="_GoBack"/>
-        <w:bookmarkEnd w:id="0"/>
+        <w:tc>
+          <w:tcPr>
+            <w:tcW w:w="1559" w:type="dxa"/>
+          </w:tcPr>
+          <w:p>
+            <w:pPr>
+              <w:rPr>
+                <w:rFonts w:hint="eastAsia"/>
+                <w:sz w:val="28"/>
+                <w:szCs w:val="28"/>
+              </w:rPr>
+            </w:pPr>
+            <w:r>
+              <w:rPr>
+                <w:sz w:val="28"/>
+                <w:szCs w:val="28"/>
+              </w:rPr>
+              <w:t>0.</w:t>
+            </w:r>
+            <w:r>
+              <w:rPr>
+                <w:sz w:val="28"/>
+                <w:szCs w:val="28"/>
+              </w:rPr>
+              <w:t>2</w:t>
+            </w:r>
+          </w:p>
+        </w:tc>
       </w:tr>
       <w:tr>
         <w:tc>
@@ -531,6 +754,27 @@
             </w:r>
           </w:p>
         </w:tc>
+        <w:tc>
+          <w:tcPr>
+            <w:tcW w:w="1559" w:type="dxa"/>
+          </w:tcPr>
+          <w:p>
+            <w:pPr>
+              <w:rPr>
+                <w:rFonts w:hint="eastAsia"/>
+                <w:sz w:val="28"/>
+                <w:szCs w:val="28"/>
+              </w:rPr>
+            </w:pPr>
+            <w:r>
+              <w:rPr>
+                <w:sz w:val="28"/>
+                <w:szCs w:val="28"/>
+              </w:rPr>
+              <w:t>0.1</w:t>
+            </w:r>
+          </w:p>
+        </w:tc>
       </w:tr>
       <w:tr>
         <w:tc>
@@ -582,9 +826,36 @@
             </w:r>
           </w:p>
         </w:tc>
+        <w:tc>
+          <w:tcPr>
+            <w:tcW w:w="1559" w:type="dxa"/>
+          </w:tcPr>
+          <w:p>
+            <w:pPr>
+              <w:rPr>
+                <w:rFonts w:hint="eastAsia"/>
+                <w:sz w:val="28"/>
+                <w:szCs w:val="28"/>
+              </w:rPr>
+            </w:pPr>
+            <w:r>
+              <w:rPr>
+                <w:sz w:val="28"/>
+                <w:szCs w:val="28"/>
+              </w:rPr>
+              <w:t>No data</w:t>
+            </w:r>
+          </w:p>
+        </w:tc>
       </w:tr>
     </w:tbl>
-    <w:p/>
+    <w:p>
+      <w:pPr>
+        <w:rPr>
+          <w:lang w:val="en-JP"/>
+        </w:rPr>
+      </w:pPr>
+    </w:p>
     <w:sectPr>
       <w:pgSz w:w="16838" w:h="11906" w:orient="landscape"/>
       <w:pgMar w:top="1800" w:right="1440" w:bottom="1800" w:left="1440" w:header="851" w:footer="992" w:gutter="0"/>
@@ -647,7 +918,7 @@
     </w:rPrDefault>
     <w:pPrDefault/>
   </w:docDefaults>
-  <w:latentStyles w:defLockedState="0" w:defUIPriority="99" w:defSemiHidden="0" w:defUnhideWhenUsed="0" w:defQFormat="0" w:count="375">
+  <w:latentStyles w:defLockedState="0" w:defUIPriority="99" w:defSemiHidden="0" w:defUnhideWhenUsed="0" w:defQFormat="0" w:count="376">
     <w:lsdException w:name="Normal" w:uiPriority="0" w:qFormat="1"/>
     <w:lsdException w:name="heading 1" w:uiPriority="9" w:qFormat="1"/>
     <w:lsdException w:name="heading 2" w:semiHidden="1" w:uiPriority="9" w:unhideWhenUsed="1" w:qFormat="1"/>
@@ -753,7 +1024,6 @@
     <w:lsdException w:name="HTML Sample" w:semiHidden="1" w:unhideWhenUsed="1"/>
     <w:lsdException w:name="HTML Typewriter" w:semiHidden="1" w:unhideWhenUsed="1"/>
     <w:lsdException w:name="HTML Variable" w:semiHidden="1" w:unhideWhenUsed="1"/>
-    <w:lsdException w:name="Normal Table" w:semiHidden="1" w:unhideWhenUsed="1"/>
     <w:lsdException w:name="annotation subject" w:semiHidden="1" w:unhideWhenUsed="1"/>
     <w:lsdException w:name="No List" w:semiHidden="1" w:unhideWhenUsed="1"/>
     <w:lsdException w:name="Outline List 1" w:semiHidden="1" w:unhideWhenUsed="1"/>
@@ -800,10 +1070,8 @@
     <w:lsdException w:name="Table Subtle 2" w:semiHidden="1" w:unhideWhenUsed="1"/>
     <w:lsdException w:name="Table Web 1" w:semiHidden="1" w:unhideWhenUsed="1"/>
     <w:lsdException w:name="Table Web 2" w:semiHidden="1" w:unhideWhenUsed="1"/>
-    <w:lsdException w:name="Table Web 3" w:semiHidden="1" w:unhideWhenUsed="1"/>
     <w:lsdException w:name="Balloon Text" w:semiHidden="1" w:unhideWhenUsed="1"/>
     <w:lsdException w:name="Table Grid" w:uiPriority="39"/>
-    <w:lsdException w:name="Table Theme" w:semiHidden="1" w:unhideWhenUsed="1"/>
     <w:lsdException w:name="Placeholder Text" w:semiHidden="1"/>
     <w:lsdException w:name="No Spacing" w:uiPriority="1" w:qFormat="1"/>
     <w:lsdException w:name="Light Shading" w:uiPriority="60"/>
@@ -1023,8 +1291,9 @@
     <w:lsdException w:name="Smart Hyperlink" w:semiHidden="1" w:unhideWhenUsed="1"/>
     <w:lsdException w:name="Hashtag" w:semiHidden="1" w:unhideWhenUsed="1"/>
     <w:lsdException w:name="Unresolved Mention" w:semiHidden="1" w:unhideWhenUsed="1"/>
+    <w:lsdException w:name="Smart Link" w:semiHidden="1" w:unhideWhenUsed="1"/>
   </w:latentStyles>
-  <w:style w:type="paragraph" w:default="1" w:styleId="a">
+  <w:style w:type="paragraph" w:default="1" w:styleId="Normal">
     <w:name w:val="Normal"/>
     <w:qFormat/>
     <w:pPr>
@@ -1032,13 +1301,13 @@
       <w:jc w:val="both"/>
     </w:pPr>
   </w:style>
-  <w:style w:type="character" w:default="1" w:styleId="a0">
+  <w:style w:type="character" w:default="1" w:styleId="DefaultParagraphFont">
     <w:name w:val="Default Paragraph Font"/>
     <w:uiPriority w:val="1"/>
     <w:semiHidden/>
     <w:unhideWhenUsed/>
   </w:style>
-  <w:style w:type="table" w:default="1" w:styleId="a1">
+  <w:style w:type="table" w:default="1" w:styleId="TableNormal">
     <w:name w:val="Normal Table"/>
     <w:uiPriority w:val="99"/>
     <w:semiHidden/>
@@ -1053,15 +1322,15 @@
       </w:tblCellMar>
     </w:tblPr>
   </w:style>
-  <w:style w:type="numbering" w:default="1" w:styleId="a2">
+  <w:style w:type="numbering" w:default="1" w:styleId="NoList">
     <w:name w:val="No List"/>
     <w:uiPriority w:val="99"/>
     <w:semiHidden/>
     <w:unhideWhenUsed/>
   </w:style>
-  <w:style w:type="table" w:styleId="a3">
+  <w:style w:type="table" w:styleId="TableGrid">
     <w:name w:val="Table Grid"/>
-    <w:basedOn w:val="a1"/>
+    <w:basedOn w:val="TableNormal"/>
     <w:uiPriority w:val="39"/>
     <w:rsid w:val="00A30A35"/>
     <w:tblPr>
@@ -1075,10 +1344,10 @@
       </w:tblBorders>
     </w:tblPr>
   </w:style>
-  <w:style w:type="paragraph" w:styleId="a4">
+  <w:style w:type="paragraph" w:styleId="Header">
     <w:name w:val="header"/>
-    <w:basedOn w:val="a"/>
-    <w:link w:val="a5"/>
+    <w:basedOn w:val="Normal"/>
+    <w:link w:val="HeaderChar"/>
     <w:uiPriority w:val="99"/>
     <w:unhideWhenUsed/>
     <w:rsid w:val="007469B1"/>
@@ -1098,10 +1367,10 @@
       <w:szCs w:val="18"/>
     </w:rPr>
   </w:style>
-  <w:style w:type="character" w:customStyle="1" w:styleId="a5">
-    <w:name w:val="页眉 字符"/>
-    <w:basedOn w:val="a0"/>
-    <w:link w:val="a4"/>
+  <w:style w:type="character" w:customStyle="1" w:styleId="HeaderChar">
+    <w:name w:val="Header Char"/>
+    <w:basedOn w:val="DefaultParagraphFont"/>
+    <w:link w:val="Header"/>
     <w:uiPriority w:val="99"/>
     <w:rsid w:val="007469B1"/>
     <w:rPr>
@@ -1109,10 +1378,10 @@
       <w:szCs w:val="18"/>
     </w:rPr>
   </w:style>
-  <w:style w:type="paragraph" w:styleId="a6">
+  <w:style w:type="paragraph" w:styleId="Footer">
     <w:name w:val="footer"/>
-    <w:basedOn w:val="a"/>
-    <w:link w:val="a7"/>
+    <w:basedOn w:val="Normal"/>
+    <w:link w:val="FooterChar"/>
     <w:uiPriority w:val="99"/>
     <w:unhideWhenUsed/>
     <w:rsid w:val="007469B1"/>
@@ -1129,15 +1398,27 @@
       <w:szCs w:val="18"/>
     </w:rPr>
   </w:style>
-  <w:style w:type="character" w:customStyle="1" w:styleId="a7">
-    <w:name w:val="页脚 字符"/>
-    <w:basedOn w:val="a0"/>
-    <w:link w:val="a6"/>
+  <w:style w:type="character" w:customStyle="1" w:styleId="FooterChar">
+    <w:name w:val="Footer Char"/>
+    <w:basedOn w:val="DefaultParagraphFont"/>
+    <w:link w:val="Footer"/>
     <w:uiPriority w:val="99"/>
     <w:rsid w:val="007469B1"/>
     <w:rPr>
       <w:sz w:val="18"/>
       <w:szCs w:val="18"/>
+    </w:rPr>
+  </w:style>
+  <w:style w:type="character" w:styleId="Hyperlink">
+    <w:name w:val="Hyperlink"/>
+    <w:basedOn w:val="DefaultParagraphFont"/>
+    <w:uiPriority w:val="99"/>
+    <w:semiHidden/>
+    <w:unhideWhenUsed/>
+    <w:rsid w:val="00045538"/>
+    <w:rPr>
+      <w:color w:val="0000FF"/>
+      <w:u w:val="single"/>
     </w:rPr>
   </w:style>
 </w:styles>

</xml_diff>